<commit_message>
Change some code smells acording the reviews
</commit_message>
<xml_diff>
--- a/Scrum/phase 1/Sprint 1/Joana Tomas 60152/60152 Code Smells.docx
+++ b/Scrum/phase 1/Sprint 1/Joana Tomas 60152/60152 Code Smells.docx
@@ -1119,6 +1119,8 @@
         <w:rPr>
           <w:rFonts w:ascii="Consolas" w:hAnsi="Consolas"/>
           <w:color w:val="BBBBBB"/>
+          <w:sz w:val="22"/>
+          <w:szCs w:val="22"/>
         </w:rPr>
       </w:pPr>
       <w:proofErr w:type="spellStart"/>
@@ -1128,6 +1130,8 @@
           <w:i/>
           <w:iCs/>
           <w:color w:val="D55FDE"/>
+          <w:sz w:val="22"/>
+          <w:szCs w:val="22"/>
         </w:rPr>
         <w:t>public</w:t>
       </w:r>
@@ -1138,6 +1142,8 @@
           <w:i/>
           <w:iCs/>
           <w:color w:val="D55FDE"/>
+          <w:sz w:val="22"/>
+          <w:szCs w:val="22"/>
         </w:rPr>
         <w:t xml:space="preserve"> </w:t>
       </w:r>
@@ -1148,6 +1154,8 @@
           <w:i/>
           <w:iCs/>
           <w:color w:val="D55FDE"/>
+          <w:sz w:val="22"/>
+          <w:szCs w:val="22"/>
         </w:rPr>
         <w:t>class</w:t>
       </w:r>
@@ -1158,6 +1166,8 @@
           <w:i/>
           <w:iCs/>
           <w:color w:val="D55FDE"/>
+          <w:sz w:val="22"/>
+          <w:szCs w:val="22"/>
         </w:rPr>
         <w:t xml:space="preserve"> </w:t>
       </w:r>
@@ -1165,54 +1175,13 @@
       <w:r>
         <w:rPr>
           <w:rFonts w:ascii="Consolas" w:hAnsi="Consolas"/>
-          <w:color w:val="BBBBBB"/>
-        </w:rPr>
-        <w:t>ConsoleUIFacade</w:t>
-      </w:r>
-      <w:proofErr w:type="spellEnd"/>
-      <w:r>
-        <w:rPr>
-          <w:rFonts w:ascii="Consolas" w:hAnsi="Consolas"/>
-          <w:color w:val="BBBBBB"/>
-        </w:rPr>
-        <w:t xml:space="preserve"> </w:t>
-      </w:r>
-      <w:proofErr w:type="spellStart"/>
-      <w:r>
-        <w:rPr>
-          <w:rFonts w:ascii="Consolas" w:hAnsi="Consolas"/>
-          <w:i/>
-          <w:iCs/>
-          <w:color w:val="D55FDE"/>
-        </w:rPr>
-        <w:t>implements</w:t>
-      </w:r>
-      <w:proofErr w:type="spellEnd"/>
-      <w:r>
-        <w:rPr>
-          <w:rFonts w:ascii="Consolas" w:hAnsi="Consolas"/>
-          <w:i/>
-          <w:iCs/>
-          <w:color w:val="D55FDE"/>
-        </w:rPr>
-        <w:t xml:space="preserve"> </w:t>
-      </w:r>
-      <w:proofErr w:type="spellStart"/>
-      <w:r>
-        <w:rPr>
-          <w:rFonts w:ascii="Consolas" w:hAnsi="Consolas"/>
-          <w:color w:val="BBBBBB"/>
-        </w:rPr>
-        <w:t>UIFacade</w:t>
-      </w:r>
-      <w:proofErr w:type="spellEnd"/>
-      <w:r>
-        <w:rPr>
-          <w:rFonts w:ascii="Consolas" w:hAnsi="Consolas"/>
-          <w:color w:val="BBBBBB"/>
-        </w:rPr>
-        <w:t xml:space="preserve"> </w:t>
-      </w:r>
+          <w:color w:val="E5C07B"/>
+          <w:sz w:val="22"/>
+          <w:szCs w:val="22"/>
+        </w:rPr>
+        <w:t>OptionsPageBuilder</w:t>
+      </w:r>
+      <w:proofErr w:type="spellEnd"/>
     </w:p>
     <w:p/>
     <w:p>
@@ -1303,7 +1272,14 @@
           <w:rFonts w:ascii="Times New Roman" w:hAnsi="Times New Roman" w:cs="Times New Roman"/>
           <w:shd w:val="clear" w:color="auto" w:fill="FFFFFF"/>
         </w:rPr>
-        <w:t>, making it more simple</w:t>
+        <w:t xml:space="preserve">, making it </w:t>
+      </w:r>
+      <w:r>
+        <w:rPr>
+          <w:rFonts w:ascii="Times New Roman" w:hAnsi="Times New Roman" w:cs="Times New Roman"/>
+          <w:shd w:val="clear" w:color="auto" w:fill="FFFFFF"/>
+        </w:rPr>
+        <w:t>simpler</w:t>
       </w:r>
       <w:r>
         <w:rPr>
@@ -1330,22 +1306,14 @@
       <w:pPr>
         <w:rPr>
           <w:rFonts w:ascii="Times New Roman" w:hAnsi="Times New Roman" w:cs="Times New Roman"/>
-          <w:u w:val="single"/>
-        </w:rPr>
-      </w:pPr>
-      <w:r>
-        <w:rPr>
-          <w:rFonts w:ascii="Times New Roman" w:hAnsi="Times New Roman" w:cs="Times New Roman"/>
-        </w:rPr>
-        <w:t>ganttproject/src/main/java/net/sourceforge/ganttproject/export/ConsoleUIFacade.java</w:t>
-      </w:r>
-    </w:p>
-    <w:p>
-      <w:pPr>
-        <w:rPr>
-          <w:rFonts w:ascii="Times New Roman" w:hAnsi="Times New Roman" w:cs="Times New Roman"/>
-        </w:rPr>
-      </w:pPr>
+        </w:rPr>
+      </w:pPr>
+      <w:r>
+        <w:rPr>
+          <w:rFonts w:ascii="Times New Roman" w:hAnsi="Times New Roman" w:cs="Times New Roman"/>
+        </w:rPr>
+        <w:t>ganttproject/src/main/java/net/sourceforge/ganttproject/gui/options/OptionsPageBuilder.java</w:t>
+      </w:r>
     </w:p>
     <w:p>
       <w:pPr>

</xml_diff>